<commit_message>
schemas, brought over from bkgen/schemas
</commit_message>
<xml_diff>
--- a/Content-Documents.docx
+++ b/Content-Documents.docx
@@ -751,7 +751,13 @@
               <w:t>pub:</w:t>
             </w:r>
             <w:r>
-              <w:t>xe</w:t>
+              <w:t>x</w:t>
+            </w:r>
+            <w:r>
+              <w:t>e</w:t>
+            </w:r>
+            <w:r>
+              <w:t>ntry</w:t>
             </w:r>
           </w:p>
         </w:tc>
@@ -1502,8 +1508,6 @@
             <w:r>
               <w:t>[@data-cond]</w:t>
             </w:r>
-            <w:bookmarkStart w:id="0" w:name="_GoBack"/>
-            <w:bookmarkEnd w:id="0"/>
           </w:p>
         </w:tc>
         <w:tc>
@@ -1928,6 +1932,7 @@
     <w:sectPr>
       <w:footnotePr>
         <w:pos w:val="beneathText"/>
+        <w:numFmt w:val="chicago"/>
       </w:footnotePr>
       <w:pgSz w:w="12240" w:h="15840"/>
       <w:pgMar w:top="576" w:right="1440" w:bottom="576" w:left="1440" w:header="720" w:footer="720" w:gutter="0"/>
@@ -2003,7 +2008,12 @@
         <w:t xml:space="preserve">Same as HTML5 if not specified. </w:t>
       </w:r>
       <w:r>
-        <w:t>xmlns:pub="http://publishingxml.com/ns/1.0"</w:t>
+        <w:t>xmlns:pub="http://publishingxml.com/ns</w:t>
+      </w:r>
+      <w:bookmarkStart w:id="0" w:name="_GoBack"/>
+      <w:bookmarkEnd w:id="0"/>
+      <w:r>
+        <w:t>"</w:t>
       </w:r>
     </w:p>
   </w:footnote>
@@ -2822,6 +2832,7 @@
   <w:style w:type="character" w:default="1" w:styleId="DefaultParagraphFont">
     <w:name w:val="Default Paragraph Font"/>
     <w:uiPriority w:val="1"/>
+    <w:semiHidden/>
     <w:unhideWhenUsed/>
   </w:style>
   <w:style w:type="table" w:default="1" w:styleId="TableNormal">
@@ -3477,7 +3488,7 @@
 </file>
 
 <file path=customXml/itemProps1.xml><?xml version="1.0" encoding="utf-8"?>
-<ds:datastoreItem xmlns:ds="http://schemas.openxmlformats.org/officeDocument/2006/customXml" ds:itemID="{7A808D1C-C155-E74A-8327-8D8F7A950063}">
+<ds:datastoreItem xmlns:ds="http://schemas.openxmlformats.org/officeDocument/2006/customXml" ds:itemID="{41745176-A00E-9847-861B-BC41CD54D74D}">
   <ds:schemaRefs>
     <ds:schemaRef ds:uri="http://schemas.openxmlformats.org/officeDocument/2006/bibliography"/>
   </ds:schemaRefs>

</xml_diff>